<commit_message>
This is my second Git commit
</commit_message>
<xml_diff>
--- a/Git Bash To get GitHub on the Home Directory.docx
+++ b/Git Bash To get GitHub on the Home Directory.docx
@@ -10,7 +10,7 @@
         <w:rPr>
           <w:rFonts w:ascii="Times New Roman" w:hAnsi="Times New Roman" w:cs="Times New Roman"/>
           <w:b/>
-          <w:sz w:val="24"/>
+          <w:sz w:val="40"/>
           <w:lang w:val="fr-CH"/>
         </w:rPr>
       </w:pPr>
@@ -18,76 +18,67 @@
         <w:rPr>
           <w:rFonts w:ascii="Times New Roman" w:hAnsi="Times New Roman" w:cs="Times New Roman"/>
           <w:b/>
-          <w:sz w:val="24"/>
-          <w:lang w:val="fr-CH"/>
-        </w:rPr>
-        <w:t>Git</w:t>
-      </w:r>
+          <w:sz w:val="40"/>
+          <w:lang w:val="fr-CH"/>
+        </w:rPr>
+        <w:t xml:space="preserve">Git </w:t>
+      </w:r>
+      <w:proofErr w:type="spellStart"/>
       <w:r>
         <w:rPr>
           <w:rFonts w:ascii="Times New Roman" w:hAnsi="Times New Roman" w:cs="Times New Roman"/>
           <w:b/>
-          <w:sz w:val="24"/>
-          <w:lang w:val="fr-CH"/>
-        </w:rPr>
-        <w:t xml:space="preserve"> </w:t>
-      </w:r>
-      <w:proofErr w:type="spellStart"/>
+          <w:sz w:val="40"/>
+          <w:lang w:val="fr-CH"/>
+        </w:rPr>
+        <w:t>Bash</w:t>
+      </w:r>
+      <w:proofErr w:type="spellEnd"/>
       <w:r>
         <w:rPr>
           <w:rFonts w:ascii="Times New Roman" w:hAnsi="Times New Roman" w:cs="Times New Roman"/>
           <w:b/>
-          <w:sz w:val="24"/>
-          <w:lang w:val="fr-CH"/>
-        </w:rPr>
-        <w:t>Bash</w:t>
-      </w:r>
-      <w:proofErr w:type="spellEnd"/>
+          <w:sz w:val="40"/>
+          <w:lang w:val="fr-CH"/>
+        </w:rPr>
+        <w:t xml:space="preserve"> To </w:t>
+      </w:r>
+      <w:proofErr w:type="spellStart"/>
       <w:r>
         <w:rPr>
           <w:rFonts w:ascii="Times New Roman" w:hAnsi="Times New Roman" w:cs="Times New Roman"/>
           <w:b/>
-          <w:sz w:val="24"/>
-          <w:lang w:val="fr-CH"/>
-        </w:rPr>
-        <w:t xml:space="preserve"> To </w:t>
-      </w:r>
-      <w:proofErr w:type="spellStart"/>
+          <w:sz w:val="40"/>
+          <w:lang w:val="fr-CH"/>
+        </w:rPr>
+        <w:t>get</w:t>
+      </w:r>
+      <w:proofErr w:type="spellEnd"/>
       <w:r>
         <w:rPr>
           <w:rFonts w:ascii="Times New Roman" w:hAnsi="Times New Roman" w:cs="Times New Roman"/>
           <w:b/>
-          <w:sz w:val="24"/>
-          <w:lang w:val="fr-CH"/>
-        </w:rPr>
-        <w:t>get</w:t>
-      </w:r>
-      <w:proofErr w:type="spellEnd"/>
+          <w:sz w:val="40"/>
+          <w:lang w:val="fr-CH"/>
+        </w:rPr>
+        <w:t xml:space="preserve"> </w:t>
+      </w:r>
+      <w:proofErr w:type="spellStart"/>
       <w:r>
         <w:rPr>
           <w:rFonts w:ascii="Times New Roman" w:hAnsi="Times New Roman" w:cs="Times New Roman"/>
           <w:b/>
-          <w:sz w:val="24"/>
-          <w:lang w:val="fr-CH"/>
-        </w:rPr>
-        <w:t xml:space="preserve"> </w:t>
-      </w:r>
-      <w:proofErr w:type="spellStart"/>
+          <w:sz w:val="40"/>
+          <w:lang w:val="fr-CH"/>
+        </w:rPr>
+        <w:t>GitHub</w:t>
+      </w:r>
+      <w:proofErr w:type="spellEnd"/>
       <w:r>
         <w:rPr>
           <w:rFonts w:ascii="Times New Roman" w:hAnsi="Times New Roman" w:cs="Times New Roman"/>
           <w:b/>
-          <w:sz w:val="24"/>
-          <w:lang w:val="fr-CH"/>
-        </w:rPr>
-        <w:t>GitHub</w:t>
-      </w:r>
-      <w:proofErr w:type="spellEnd"/>
-      <w:r>
-        <w:rPr>
-          <w:rFonts w:ascii="Times New Roman" w:hAnsi="Times New Roman" w:cs="Times New Roman"/>
-          <w:b/>
-          <w:sz w:val="24"/>
+          <w:sz w:val="40"/>
           <w:lang w:val="fr-CH"/>
         </w:rPr>
         <w:t xml:space="preserve"> on the Home Directory</w:t>
@@ -102,14 +93,16 @@
         </w:numPr>
         <w:rPr>
           <w:rFonts w:ascii="Times New Roman" w:hAnsi="Times New Roman" w:cs="Times New Roman"/>
-          <w:sz w:val="24"/>
-          <w:lang w:val="fr-CH"/>
-        </w:rPr>
-      </w:pPr>
-      <w:proofErr w:type="spellStart"/>
-      <w:r>
-        <w:rPr>
-          <w:rFonts w:ascii="Times New Roman" w:hAnsi="Times New Roman" w:cs="Times New Roman"/>
+          <w:i/>
+          <w:sz w:val="24"/>
+          <w:lang w:val="fr-CH"/>
+        </w:rPr>
+      </w:pPr>
+      <w:proofErr w:type="spellStart"/>
+      <w:r>
+        <w:rPr>
+          <w:rFonts w:ascii="Times New Roman" w:hAnsi="Times New Roman" w:cs="Times New Roman"/>
+          <w:i/>
           <w:sz w:val="24"/>
           <w:lang w:val="fr-CH"/>
         </w:rPr>
@@ -119,6 +112,7 @@
       <w:r>
         <w:rPr>
           <w:rFonts w:ascii="Times New Roman" w:hAnsi="Times New Roman" w:cs="Times New Roman"/>
+          <w:i/>
           <w:sz w:val="24"/>
           <w:lang w:val="fr-CH"/>
         </w:rPr>
@@ -128,6 +122,7 @@
       <w:r>
         <w:rPr>
           <w:rFonts w:ascii="Times New Roman" w:hAnsi="Times New Roman" w:cs="Times New Roman"/>
+          <w:i/>
           <w:sz w:val="24"/>
           <w:lang w:val="fr-CH"/>
         </w:rPr>
@@ -137,11 +132,57 @@
       <w:r>
         <w:rPr>
           <w:rFonts w:ascii="Times New Roman" w:hAnsi="Times New Roman" w:cs="Times New Roman"/>
+          <w:i/>
           <w:sz w:val="24"/>
           <w:lang w:val="fr-CH"/>
         </w:rPr>
         <w:t> :</w:t>
       </w:r>
+    </w:p>
+    <w:p>
+      <w:pPr>
+        <w:rPr>
+          <w:rFonts w:ascii="Times New Roman" w:hAnsi="Times New Roman" w:cs="Times New Roman"/>
+          <w:sz w:val="24"/>
+          <w:lang w:val="fr-CH"/>
+        </w:rPr>
+      </w:pPr>
+    </w:p>
+    <w:p>
+      <w:pPr>
+        <w:rPr>
+          <w:rFonts w:ascii="Times New Roman" w:hAnsi="Times New Roman" w:cs="Times New Roman"/>
+          <w:sz w:val="24"/>
+          <w:lang w:val="fr-CH"/>
+        </w:rPr>
+      </w:pPr>
+      <w:proofErr w:type="spellStart"/>
+      <w:r>
+        <w:rPr>
+          <w:rFonts w:ascii="Times New Roman" w:hAnsi="Times New Roman" w:cs="Times New Roman"/>
+          <w:sz w:val="24"/>
+          <w:lang w:val="fr-CH"/>
+        </w:rPr>
+        <w:t>Welcome</w:t>
+      </w:r>
+      <w:proofErr w:type="spellEnd"/>
+      <w:r>
+        <w:rPr>
+          <w:rFonts w:ascii="Times New Roman" w:hAnsi="Times New Roman" w:cs="Times New Roman"/>
+          <w:sz w:val="24"/>
+          <w:lang w:val="fr-CH"/>
+        </w:rPr>
+        <w:t xml:space="preserve"> to Git (version 1.9.5-preview20141217)</w:t>
+      </w:r>
+    </w:p>
+    <w:p>
+      <w:pPr>
+        <w:rPr>
+          <w:rFonts w:ascii="Times New Roman" w:hAnsi="Times New Roman" w:cs="Times New Roman"/>
+          <w:sz w:val="24"/>
+          <w:lang w:val="fr-CH"/>
+        </w:rPr>
+      </w:pPr>
     </w:p>
     <w:p>
       <w:pPr>
@@ -159,51 +200,6 @@
         <w:rPr>
           <w:rFonts w:ascii="Times New Roman" w:hAnsi="Times New Roman" w:cs="Times New Roman"/>
           <w:sz w:val="24"/>
-          <w:lang w:val="fr-CH"/>
-        </w:rPr>
-      </w:pPr>
-      <w:proofErr w:type="spellStart"/>
-      <w:r>
-        <w:rPr>
-          <w:rFonts w:ascii="Times New Roman" w:hAnsi="Times New Roman" w:cs="Times New Roman"/>
-          <w:sz w:val="24"/>
-          <w:lang w:val="fr-CH"/>
-        </w:rPr>
-        <w:t>Welcome</w:t>
-      </w:r>
-      <w:proofErr w:type="spellEnd"/>
-      <w:r>
-        <w:rPr>
-          <w:rFonts w:ascii="Times New Roman" w:hAnsi="Times New Roman" w:cs="Times New Roman"/>
-          <w:sz w:val="24"/>
-          <w:lang w:val="fr-CH"/>
-        </w:rPr>
-        <w:t xml:space="preserve"> to Git (version 1.9.5-preview20141217)</w:t>
-      </w:r>
-    </w:p>
-    <w:p>
-      <w:pPr>
-        <w:rPr>
-          <w:rFonts w:ascii="Times New Roman" w:hAnsi="Times New Roman" w:cs="Times New Roman"/>
-          <w:sz w:val="24"/>
-          <w:lang w:val="fr-CH"/>
-        </w:rPr>
-      </w:pPr>
-    </w:p>
-    <w:p>
-      <w:pPr>
-        <w:rPr>
-          <w:rFonts w:ascii="Times New Roman" w:hAnsi="Times New Roman" w:cs="Times New Roman"/>
-          <w:sz w:val="24"/>
-          <w:lang w:val="fr-CH"/>
-        </w:rPr>
-      </w:pPr>
-    </w:p>
-    <w:p>
-      <w:pPr>
-        <w:rPr>
-          <w:rFonts w:ascii="Times New Roman" w:hAnsi="Times New Roman" w:cs="Times New Roman"/>
-          <w:sz w:val="24"/>
         </w:rPr>
       </w:pPr>
       <w:r>
@@ -2055,107 +2051,6 @@
         </w:rPr>
         <w:t xml:space="preserve">        Show commit logs</w:t>
       </w:r>
-    </w:p>
-    <w:p>
-      <w:pPr>
-        <w:rPr>
-          <w:rFonts w:ascii="Times New Roman" w:hAnsi="Times New Roman" w:cs="Times New Roman"/>
-          <w:sz w:val="24"/>
-          <w:lang w:val="fr-CH"/>
-        </w:rPr>
-      </w:pPr>
-      <w:r>
-        <w:rPr>
-          <w:rFonts w:ascii="Times New Roman" w:hAnsi="Times New Roman" w:cs="Times New Roman"/>
-          <w:sz w:val="24"/>
-          <w:lang w:val="fr-CH"/>
-        </w:rPr>
-        <w:t xml:space="preserve">   </w:t>
-      </w:r>
-      <w:proofErr w:type="spellStart"/>
-      <w:proofErr w:type="gramStart"/>
-      <w:r>
-        <w:rPr>
-          <w:rFonts w:ascii="Times New Roman" w:hAnsi="Times New Roman" w:cs="Times New Roman"/>
-          <w:sz w:val="24"/>
-          <w:lang w:val="fr-CH"/>
-        </w:rPr>
-        <w:t>merge</w:t>
-      </w:r>
-      <w:proofErr w:type="spellEnd"/>
-      <w:proofErr w:type="gramEnd"/>
-      <w:r>
-        <w:rPr>
-          <w:rFonts w:ascii="Times New Roman" w:hAnsi="Times New Roman" w:cs="Times New Roman"/>
-          <w:sz w:val="24"/>
-          <w:lang w:val="fr-CH"/>
-        </w:rPr>
-        <w:t xml:space="preserve">      </w:t>
-      </w:r>
-      <w:proofErr w:type="spellStart"/>
-      <w:r>
-        <w:rPr>
-          <w:rFonts w:ascii="Times New Roman" w:hAnsi="Times New Roman" w:cs="Times New Roman"/>
-          <w:sz w:val="24"/>
-          <w:lang w:val="fr-CH"/>
-        </w:rPr>
-        <w:t>Join</w:t>
-      </w:r>
-      <w:proofErr w:type="spellEnd"/>
-      <w:r>
-        <w:rPr>
-          <w:rFonts w:ascii="Times New Roman" w:hAnsi="Times New Roman" w:cs="Times New Roman"/>
-          <w:sz w:val="24"/>
-          <w:lang w:val="fr-CH"/>
-        </w:rPr>
-        <w:t xml:space="preserve"> </w:t>
-      </w:r>
-      <w:proofErr w:type="spellStart"/>
-      <w:r>
-        <w:rPr>
-          <w:rFonts w:ascii="Times New Roman" w:hAnsi="Times New Roman" w:cs="Times New Roman"/>
-          <w:sz w:val="24"/>
-          <w:lang w:val="fr-CH"/>
-        </w:rPr>
-        <w:t>two</w:t>
-      </w:r>
-      <w:proofErr w:type="spellEnd"/>
-      <w:r>
-        <w:rPr>
-          <w:rFonts w:ascii="Times New Roman" w:hAnsi="Times New Roman" w:cs="Times New Roman"/>
-          <w:sz w:val="24"/>
-          <w:lang w:val="fr-CH"/>
-        </w:rPr>
-        <w:t xml:space="preserve"> or more </w:t>
-      </w:r>
-      <w:proofErr w:type="spellStart"/>
-      <w:r>
-        <w:rPr>
-          <w:rFonts w:ascii="Times New Roman" w:hAnsi="Times New Roman" w:cs="Times New Roman"/>
-          <w:sz w:val="24"/>
-          <w:lang w:val="fr-CH"/>
-        </w:rPr>
-        <w:t>development</w:t>
-      </w:r>
-      <w:proofErr w:type="spellEnd"/>
-      <w:r>
-        <w:rPr>
-          <w:rFonts w:ascii="Times New Roman" w:hAnsi="Times New Roman" w:cs="Times New Roman"/>
-          <w:sz w:val="24"/>
-          <w:lang w:val="fr-CH"/>
-        </w:rPr>
-        <w:t xml:space="preserve"> histories </w:t>
-      </w:r>
-      <w:proofErr w:type="spellStart"/>
-      <w:r>
-        <w:rPr>
-          <w:rFonts w:ascii="Times New Roman" w:hAnsi="Times New Roman" w:cs="Times New Roman"/>
-          <w:sz w:val="24"/>
-          <w:lang w:val="fr-CH"/>
-        </w:rPr>
-        <w:t>together</w:t>
-      </w:r>
-      <w:proofErr w:type="spellEnd"/>
     </w:p>
     <w:p>
       <w:pPr>
@@ -2174,6 +2069,7 @@
         <w:lastRenderedPageBreak/>
         <w:t xml:space="preserve">   </w:t>
       </w:r>
+      <w:proofErr w:type="spellStart"/>
       <w:proofErr w:type="gramStart"/>
       <w:r>
         <w:rPr>
@@ -2181,6 +2077,106 @@
           <w:sz w:val="24"/>
           <w:lang w:val="fr-CH"/>
         </w:rPr>
+        <w:t>merge</w:t>
+      </w:r>
+      <w:proofErr w:type="spellEnd"/>
+      <w:proofErr w:type="gramEnd"/>
+      <w:r>
+        <w:rPr>
+          <w:rFonts w:ascii="Times New Roman" w:hAnsi="Times New Roman" w:cs="Times New Roman"/>
+          <w:sz w:val="24"/>
+          <w:lang w:val="fr-CH"/>
+        </w:rPr>
+        <w:t xml:space="preserve">      </w:t>
+      </w:r>
+      <w:proofErr w:type="spellStart"/>
+      <w:r>
+        <w:rPr>
+          <w:rFonts w:ascii="Times New Roman" w:hAnsi="Times New Roman" w:cs="Times New Roman"/>
+          <w:sz w:val="24"/>
+          <w:lang w:val="fr-CH"/>
+        </w:rPr>
+        <w:t>Join</w:t>
+      </w:r>
+      <w:proofErr w:type="spellEnd"/>
+      <w:r>
+        <w:rPr>
+          <w:rFonts w:ascii="Times New Roman" w:hAnsi="Times New Roman" w:cs="Times New Roman"/>
+          <w:sz w:val="24"/>
+          <w:lang w:val="fr-CH"/>
+        </w:rPr>
+        <w:t xml:space="preserve"> </w:t>
+      </w:r>
+      <w:proofErr w:type="spellStart"/>
+      <w:r>
+        <w:rPr>
+          <w:rFonts w:ascii="Times New Roman" w:hAnsi="Times New Roman" w:cs="Times New Roman"/>
+          <w:sz w:val="24"/>
+          <w:lang w:val="fr-CH"/>
+        </w:rPr>
+        <w:t>two</w:t>
+      </w:r>
+      <w:proofErr w:type="spellEnd"/>
+      <w:r>
+        <w:rPr>
+          <w:rFonts w:ascii="Times New Roman" w:hAnsi="Times New Roman" w:cs="Times New Roman"/>
+          <w:sz w:val="24"/>
+          <w:lang w:val="fr-CH"/>
+        </w:rPr>
+        <w:t xml:space="preserve"> or more </w:t>
+      </w:r>
+      <w:proofErr w:type="spellStart"/>
+      <w:r>
+        <w:rPr>
+          <w:rFonts w:ascii="Times New Roman" w:hAnsi="Times New Roman" w:cs="Times New Roman"/>
+          <w:sz w:val="24"/>
+          <w:lang w:val="fr-CH"/>
+        </w:rPr>
+        <w:t>development</w:t>
+      </w:r>
+      <w:proofErr w:type="spellEnd"/>
+      <w:r>
+        <w:rPr>
+          <w:rFonts w:ascii="Times New Roman" w:hAnsi="Times New Roman" w:cs="Times New Roman"/>
+          <w:sz w:val="24"/>
+          <w:lang w:val="fr-CH"/>
+        </w:rPr>
+        <w:t xml:space="preserve"> histories </w:t>
+      </w:r>
+      <w:proofErr w:type="spellStart"/>
+      <w:r>
+        <w:rPr>
+          <w:rFonts w:ascii="Times New Roman" w:hAnsi="Times New Roman" w:cs="Times New Roman"/>
+          <w:sz w:val="24"/>
+          <w:lang w:val="fr-CH"/>
+        </w:rPr>
+        <w:t>together</w:t>
+      </w:r>
+      <w:proofErr w:type="spellEnd"/>
+    </w:p>
+    <w:p>
+      <w:pPr>
+        <w:rPr>
+          <w:rFonts w:ascii="Times New Roman" w:hAnsi="Times New Roman" w:cs="Times New Roman"/>
+          <w:sz w:val="24"/>
+          <w:lang w:val="fr-CH"/>
+        </w:rPr>
+      </w:pPr>
+      <w:r>
+        <w:rPr>
+          <w:rFonts w:ascii="Times New Roman" w:hAnsi="Times New Roman" w:cs="Times New Roman"/>
+          <w:sz w:val="24"/>
+          <w:lang w:val="fr-CH"/>
+        </w:rPr>
+        <w:t xml:space="preserve">   </w:t>
+      </w:r>
+      <w:proofErr w:type="gramStart"/>
+      <w:r>
+        <w:rPr>
+          <w:rFonts w:ascii="Times New Roman" w:hAnsi="Times New Roman" w:cs="Times New Roman"/>
+          <w:sz w:val="24"/>
+          <w:lang w:val="fr-CH"/>
+        </w:rPr>
         <w:t>mv</w:t>
       </w:r>
       <w:proofErr w:type="gramEnd"/>
@@ -4210,6 +4206,7 @@
           <w:rFonts w:ascii="Times New Roman" w:hAnsi="Times New Roman" w:cs="Times New Roman"/>
           <w:sz w:val="24"/>
         </w:rPr>
+        <w:lastRenderedPageBreak/>
         <w:t>BZ@BZ-PC ~/Projects</w:t>
       </w:r>
     </w:p>
@@ -4225,7 +4222,6 @@
           <w:rFonts w:ascii="Times New Roman" w:hAnsi="Times New Roman" w:cs="Times New Roman"/>
           <w:sz w:val="24"/>
         </w:rPr>
-        <w:lastRenderedPageBreak/>
         <w:t xml:space="preserve">$ </w:t>
       </w:r>
       <w:proofErr w:type="spellStart"/>

</xml_diff>